<commit_message>
Lesson 3.14 - Understanding and using STATE (with class-based React components)
</commit_message>
<xml_diff>
--- a/myNotesAboutReact.docx
+++ b/myNotesAboutReact.docx
@@ -529,9 +529,20 @@
       <w:pPr>
         <w:spacing w:after="0" w:line="240" w:lineRule="auto"/>
         <w:ind w:firstLine="360"/>
-      </w:pPr>
-      <w:r>
-        <w:t>const myFunc3 = (num1, nu m2) =&gt; num1 * num2 [will return num1 * num2]</w:t>
+        <w:rPr>
+          <w:i/>
+          <w:iCs/>
+        </w:rPr>
+      </w:pPr>
+      <w:r>
+        <w:t xml:space="preserve">const myFunc3 = (num1, num2) =&gt; num1 * num2 </w:t>
+      </w:r>
+      <w:r>
+        <w:rPr>
+          <w:i/>
+          <w:iCs/>
+        </w:rPr>
+        <w:t>[will return num1 * num2]</w:t>
       </w:r>
     </w:p>
     <w:p>
@@ -2527,9 +2538,287 @@
         <w:spacing w:after="0" w:line="240" w:lineRule="auto"/>
         <w:ind w:firstLine="360"/>
         <w:jc w:val="center"/>
-      </w:pPr>
+        <w:rPr>
+          <w:b/>
+          <w:bCs/>
+        </w:rPr>
+      </w:pPr>
+      <w:r>
+        <w:rPr>
+          <w:b/>
+          <w:bCs/>
+        </w:rPr>
+        <w:lastRenderedPageBreak/>
+        <w:t>Lesson 3.14 – Understanding and using STSTE.</w:t>
+      </w:r>
+    </w:p>
+    <w:p>
+      <w:pPr>
+        <w:spacing w:after="0" w:line="240" w:lineRule="auto"/>
+        <w:ind w:firstLine="360"/>
+        <w:jc w:val="center"/>
+        <w:rPr>
+          <w:b/>
+          <w:bCs/>
+        </w:rPr>
+      </w:pPr>
+      <w:r>
+        <w:t xml:space="preserve">We can use STATE only with </w:t>
+      </w:r>
+      <w:r>
+        <w:t xml:space="preserve">class based </w:t>
+      </w:r>
+      <w:r>
+        <w:t xml:space="preserve">React </w:t>
+      </w:r>
+      <w:r>
+        <w:t xml:space="preserve">components (and we can’t use STATE with </w:t>
+      </w:r>
+      <w:r>
+        <w:t>function-based</w:t>
+      </w:r>
+      <w:r>
+        <w:t xml:space="preserve"> components)</w:t>
+      </w:r>
+      <w:r>
+        <w:t xml:space="preserve"> – </w:t>
+      </w:r>
+      <w:r>
+        <w:rPr>
+          <w:b/>
+          <w:bCs/>
+        </w:rPr>
+        <w:t>old way</w:t>
+      </w:r>
+    </w:p>
+    <w:p>
+      <w:pPr>
+        <w:spacing w:after="0" w:line="240" w:lineRule="auto"/>
+        <w:ind w:firstLine="360"/>
+        <w:jc w:val="center"/>
+        <w:rPr>
+          <w:b/>
+          <w:bCs/>
+        </w:rPr>
+      </w:pPr>
+      <w:r>
+        <w:rPr>
+          <w:b/>
+          <w:bCs/>
+        </w:rPr>
+        <w:t xml:space="preserve">in React 16.9 we can also use STATE with </w:t>
+      </w:r>
+      <w:r>
+        <w:rPr>
+          <w:b/>
+          <w:bCs/>
+        </w:rPr>
+        <w:t>func</w:t>
+      </w:r>
       <w:bookmarkStart w:id="3" w:name="_GoBack"/>
       <w:bookmarkEnd w:id="3"/>
+      <w:r>
+        <w:rPr>
+          <w:b/>
+          <w:bCs/>
+        </w:rPr>
+        <w:t>tion-based</w:t>
+      </w:r>
+      <w:r>
+        <w:rPr>
+          <w:b/>
+          <w:bCs/>
+        </w:rPr>
+        <w:t xml:space="preserve"> components – now it calls HOOKS!</w:t>
+      </w:r>
+    </w:p>
+    <w:p>
+      <w:pPr>
+        <w:spacing w:after="0" w:line="240" w:lineRule="auto"/>
+        <w:ind w:firstLine="360"/>
+      </w:pPr>
+      <w:r>
+        <w:t>STATE is JS object.</w:t>
+      </w:r>
+    </w:p>
+    <w:p>
+      <w:pPr>
+        <w:spacing w:after="0" w:line="240" w:lineRule="auto"/>
+        <w:ind w:firstLine="360"/>
+      </w:pPr>
+      <w:r>
+        <w:t xml:space="preserve">If state is changed – it leads to </w:t>
+      </w:r>
+      <w:proofErr w:type="spellStart"/>
+      <w:r>
+        <w:t>rerender</w:t>
+      </w:r>
+      <w:proofErr w:type="spellEnd"/>
+      <w:r>
+        <w:t xml:space="preserve"> the DOM!</w:t>
+      </w:r>
+    </w:p>
+    <w:p>
+      <w:pPr>
+        <w:spacing w:after="0" w:line="240" w:lineRule="auto"/>
+        <w:ind w:firstLine="360"/>
+        <w:jc w:val="center"/>
+      </w:pPr>
+      <w:r>
+        <w:rPr>
+          <w:noProof/>
+        </w:rPr>
+        <w:drawing>
+          <wp:inline distT="0" distB="0" distL="0" distR="0" wp14:anchorId="7BD54C33" wp14:editId="50473839">
+            <wp:extent cx="5253567" cy="3102309"/>
+            <wp:effectExtent l="0" t="0" r="4445" b="3175"/>
+            <wp:docPr id="18" name="Рисунок 18"/>
+            <wp:cNvGraphicFramePr>
+              <a:graphicFrameLocks xmlns:a="http://schemas.openxmlformats.org/drawingml/2006/main" noChangeAspect="1"/>
+            </wp:cNvGraphicFramePr>
+            <a:graphic xmlns:a="http://schemas.openxmlformats.org/drawingml/2006/main">
+              <a:graphicData uri="http://schemas.openxmlformats.org/drawingml/2006/picture">
+                <pic:pic xmlns:pic="http://schemas.openxmlformats.org/drawingml/2006/picture">
+                  <pic:nvPicPr>
+                    <pic:cNvPr id="1" name=""/>
+                    <pic:cNvPicPr/>
+                  </pic:nvPicPr>
+                  <pic:blipFill>
+                    <a:blip r:embed="rId19"/>
+                    <a:stretch>
+                      <a:fillRect/>
+                    </a:stretch>
+                  </pic:blipFill>
+                  <pic:spPr>
+                    <a:xfrm>
+                      <a:off x="0" y="0"/>
+                      <a:ext cx="5266105" cy="3109713"/>
+                    </a:xfrm>
+                    <a:prstGeom prst="rect">
+                      <a:avLst/>
+                    </a:prstGeom>
+                  </pic:spPr>
+                </pic:pic>
+              </a:graphicData>
+            </a:graphic>
+          </wp:inline>
+        </w:drawing>
+      </w:r>
+    </w:p>
+    <w:p>
+      <w:pPr>
+        <w:spacing w:after="0" w:line="240" w:lineRule="auto"/>
+        <w:ind w:firstLine="360"/>
+        <w:jc w:val="center"/>
+      </w:pPr>
+    </w:p>
+    <w:p>
+      <w:pPr>
+        <w:spacing w:after="0" w:line="240" w:lineRule="auto"/>
+        <w:ind w:firstLine="360"/>
+        <w:jc w:val="center"/>
+      </w:pPr>
+      <w:r>
+        <w:rPr>
+          <w:noProof/>
+        </w:rPr>
+        <w:drawing>
+          <wp:inline distT="0" distB="0" distL="0" distR="0" wp14:anchorId="46657B50" wp14:editId="3E388514">
+            <wp:extent cx="5236633" cy="2188789"/>
+            <wp:effectExtent l="0" t="0" r="2540" b="2540"/>
+            <wp:docPr id="19" name="Рисунок 19"/>
+            <wp:cNvGraphicFramePr>
+              <a:graphicFrameLocks xmlns:a="http://schemas.openxmlformats.org/drawingml/2006/main" noChangeAspect="1"/>
+            </wp:cNvGraphicFramePr>
+            <a:graphic xmlns:a="http://schemas.openxmlformats.org/drawingml/2006/main">
+              <a:graphicData uri="http://schemas.openxmlformats.org/drawingml/2006/picture">
+                <pic:pic xmlns:pic="http://schemas.openxmlformats.org/drawingml/2006/picture">
+                  <pic:nvPicPr>
+                    <pic:cNvPr id="1" name=""/>
+                    <pic:cNvPicPr/>
+                  </pic:nvPicPr>
+                  <pic:blipFill>
+                    <a:blip r:embed="rId17"/>
+                    <a:stretch>
+                      <a:fillRect/>
+                    </a:stretch>
+                  </pic:blipFill>
+                  <pic:spPr>
+                    <a:xfrm>
+                      <a:off x="0" y="0"/>
+                      <a:ext cx="5271352" cy="2203301"/>
+                    </a:xfrm>
+                    <a:prstGeom prst="rect">
+                      <a:avLst/>
+                    </a:prstGeom>
+                  </pic:spPr>
+                </pic:pic>
+              </a:graphicData>
+            </a:graphic>
+          </wp:inline>
+        </w:drawing>
+      </w:r>
+    </w:p>
+    <w:p>
+      <w:pPr>
+        <w:spacing w:after="0" w:line="240" w:lineRule="auto"/>
+        <w:ind w:firstLine="360"/>
+        <w:jc w:val="center"/>
+      </w:pPr>
+    </w:p>
+    <w:p>
+      <w:pPr>
+        <w:spacing w:after="0" w:line="240" w:lineRule="auto"/>
+        <w:ind w:firstLine="360"/>
+        <w:jc w:val="center"/>
+      </w:pPr>
+      <w:r>
+        <w:rPr>
+          <w:noProof/>
+        </w:rPr>
+        <w:drawing>
+          <wp:inline distT="0" distB="0" distL="0" distR="0" wp14:anchorId="5D818C77" wp14:editId="44A34715">
+            <wp:extent cx="2764367" cy="2299644"/>
+            <wp:effectExtent l="0" t="0" r="0" b="5715"/>
+            <wp:docPr id="17" name="Рисунок 17"/>
+            <wp:cNvGraphicFramePr>
+              <a:graphicFrameLocks xmlns:a="http://schemas.openxmlformats.org/drawingml/2006/main" noChangeAspect="1"/>
+            </wp:cNvGraphicFramePr>
+            <a:graphic xmlns:a="http://schemas.openxmlformats.org/drawingml/2006/main">
+              <a:graphicData uri="http://schemas.openxmlformats.org/drawingml/2006/picture">
+                <pic:pic xmlns:pic="http://schemas.openxmlformats.org/drawingml/2006/picture">
+                  <pic:nvPicPr>
+                    <pic:cNvPr id="1" name=""/>
+                    <pic:cNvPicPr/>
+                  </pic:nvPicPr>
+                  <pic:blipFill>
+                    <a:blip r:embed="rId20"/>
+                    <a:stretch>
+                      <a:fillRect/>
+                    </a:stretch>
+                  </pic:blipFill>
+                  <pic:spPr>
+                    <a:xfrm>
+                      <a:off x="0" y="0"/>
+                      <a:ext cx="2807624" cy="2335629"/>
+                    </a:xfrm>
+                    <a:prstGeom prst="rect">
+                      <a:avLst/>
+                    </a:prstGeom>
+                  </pic:spPr>
+                </pic:pic>
+              </a:graphicData>
+            </a:graphic>
+          </wp:inline>
+        </w:drawing>
+      </w:r>
+    </w:p>
+    <w:p>
+      <w:pPr>
+        <w:spacing w:after="0" w:line="240" w:lineRule="auto"/>
+        <w:ind w:firstLine="360"/>
+        <w:jc w:val="center"/>
+      </w:pPr>
     </w:p>
     <w:sectPr>
       <w:pgSz w:w="12240" w:h="15840"/>
@@ -3495,7 +3784,7 @@
 </file>
 
 <file path=customXml/itemProps1.xml><?xml version="1.0" encoding="utf-8"?>
-<ds:datastoreItem xmlns:ds="http://schemas.openxmlformats.org/officeDocument/2006/customXml" ds:itemID="{6D819619-0678-48CA-ADF1-4C328C953B10}">
+<ds:datastoreItem xmlns:ds="http://schemas.openxmlformats.org/officeDocument/2006/customXml" ds:itemID="{289C0319-7875-4341-9156-005A4EA8D994}">
   <ds:schemaRefs>
     <ds:schemaRef ds:uri="http://schemas.openxmlformats.org/officeDocument/2006/bibliography"/>
   </ds:schemaRefs>

</xml_diff>

<commit_message>
Lesson 3.16 – Handling events with methods
</commit_message>
<xml_diff>
--- a/myNotesAboutReact.docx
+++ b/myNotesAboutReact.docx
@@ -2613,16 +2613,7 @@
           <w:b/>
           <w:bCs/>
         </w:rPr>
-        <w:t>func</w:t>
-      </w:r>
-      <w:bookmarkStart w:id="3" w:name="_GoBack"/>
-      <w:bookmarkEnd w:id="3"/>
-      <w:r>
-        <w:rPr>
-          <w:b/>
-          <w:bCs/>
-        </w:rPr>
-        <w:t>tion-based</w:t>
+        <w:t>function-based</w:t>
       </w:r>
       <w:r>
         <w:rPr>
@@ -2812,6 +2803,143 @@
           </wp:inline>
         </w:drawing>
       </w:r>
+    </w:p>
+    <w:p>
+      <w:r>
+        <w:br w:type="page"/>
+      </w:r>
+    </w:p>
+    <w:p>
+      <w:pPr>
+        <w:jc w:val="center"/>
+        <w:rPr>
+          <w:b/>
+          <w:bCs/>
+        </w:rPr>
+      </w:pPr>
+      <w:r>
+        <w:rPr>
+          <w:b/>
+          <w:bCs/>
+        </w:rPr>
+        <w:lastRenderedPageBreak/>
+        <w:t>Lesson 3.16 – Handling events with methods</w:t>
+      </w:r>
+    </w:p>
+    <w:p>
+      <w:pPr>
+        <w:spacing w:after="0" w:line="240" w:lineRule="auto"/>
+        <w:ind w:firstLine="360"/>
+        <w:jc w:val="center"/>
+      </w:pPr>
+      <w:r>
+        <w:rPr>
+          <w:noProof/>
+        </w:rPr>
+        <w:drawing>
+          <wp:inline distT="0" distB="0" distL="0" distR="0" wp14:anchorId="40F437A4" wp14:editId="6770F3E2">
+            <wp:extent cx="6600899" cy="4127500"/>
+            <wp:effectExtent l="0" t="0" r="9525" b="6350"/>
+            <wp:docPr id="20" name="Рисунок 20"/>
+            <wp:cNvGraphicFramePr>
+              <a:graphicFrameLocks xmlns:a="http://schemas.openxmlformats.org/drawingml/2006/main" noChangeAspect="1"/>
+            </wp:cNvGraphicFramePr>
+            <a:graphic xmlns:a="http://schemas.openxmlformats.org/drawingml/2006/main">
+              <a:graphicData uri="http://schemas.openxmlformats.org/drawingml/2006/picture">
+                <pic:pic xmlns:pic="http://schemas.openxmlformats.org/drawingml/2006/picture">
+                  <pic:nvPicPr>
+                    <pic:cNvPr id="1" name=""/>
+                    <pic:cNvPicPr/>
+                  </pic:nvPicPr>
+                  <pic:blipFill>
+                    <a:blip r:embed="rId21"/>
+                    <a:stretch>
+                      <a:fillRect/>
+                    </a:stretch>
+                  </pic:blipFill>
+                  <pic:spPr>
+                    <a:xfrm>
+                      <a:off x="0" y="0"/>
+                      <a:ext cx="6603994" cy="4129435"/>
+                    </a:xfrm>
+                    <a:prstGeom prst="rect">
+                      <a:avLst/>
+                    </a:prstGeom>
+                  </pic:spPr>
+                </pic:pic>
+              </a:graphicData>
+            </a:graphic>
+          </wp:inline>
+        </w:drawing>
+      </w:r>
+    </w:p>
+    <w:p>
+      <w:pPr>
+        <w:spacing w:after="0" w:line="240" w:lineRule="auto"/>
+        <w:ind w:firstLine="360"/>
+        <w:jc w:val="center"/>
+      </w:pPr>
+    </w:p>
+    <w:p>
+      <w:pPr>
+        <w:spacing w:after="0" w:line="240" w:lineRule="auto"/>
+        <w:ind w:firstLine="360"/>
+        <w:jc w:val="center"/>
+      </w:pPr>
+      <w:r>
+        <w:rPr>
+          <w:noProof/>
+        </w:rPr>
+        <w:drawing>
+          <wp:inline distT="0" distB="0" distL="0" distR="0" wp14:anchorId="1FF03B71" wp14:editId="74C1EA88">
+            <wp:extent cx="6523561" cy="4402667"/>
+            <wp:effectExtent l="0" t="0" r="0" b="0"/>
+            <wp:docPr id="21" name="Рисунок 21"/>
+            <wp:cNvGraphicFramePr>
+              <a:graphicFrameLocks xmlns:a="http://schemas.openxmlformats.org/drawingml/2006/main" noChangeAspect="1"/>
+            </wp:cNvGraphicFramePr>
+            <a:graphic xmlns:a="http://schemas.openxmlformats.org/drawingml/2006/main">
+              <a:graphicData uri="http://schemas.openxmlformats.org/drawingml/2006/picture">
+                <pic:pic xmlns:pic="http://schemas.openxmlformats.org/drawingml/2006/picture">
+                  <pic:nvPicPr>
+                    <pic:cNvPr id="1" name=""/>
+                    <pic:cNvPicPr/>
+                  </pic:nvPicPr>
+                  <pic:blipFill>
+                    <a:blip r:embed="rId22"/>
+                    <a:stretch>
+                      <a:fillRect/>
+                    </a:stretch>
+                  </pic:blipFill>
+                  <pic:spPr>
+                    <a:xfrm>
+                      <a:off x="0" y="0"/>
+                      <a:ext cx="6526356" cy="4404553"/>
+                    </a:xfrm>
+                    <a:prstGeom prst="rect">
+                      <a:avLst/>
+                    </a:prstGeom>
+                  </pic:spPr>
+                </pic:pic>
+              </a:graphicData>
+            </a:graphic>
+          </wp:inline>
+        </w:drawing>
+      </w:r>
+    </w:p>
+    <w:p>
+      <w:r>
+        <w:br w:type="page"/>
+      </w:r>
+    </w:p>
+    <w:p>
+      <w:pPr>
+        <w:spacing w:after="0" w:line="240" w:lineRule="auto"/>
+        <w:ind w:firstLine="360"/>
+        <w:jc w:val="center"/>
+      </w:pPr>
+      <w:bookmarkStart w:id="3" w:name="_GoBack"/>
+      <w:bookmarkEnd w:id="3"/>
     </w:p>
     <w:p>
       <w:pPr>
@@ -3784,7 +3912,7 @@
 </file>
 
 <file path=customXml/itemProps1.xml><?xml version="1.0" encoding="utf-8"?>
-<ds:datastoreItem xmlns:ds="http://schemas.openxmlformats.org/officeDocument/2006/customXml" ds:itemID="{289C0319-7875-4341-9156-005A4EA8D994}">
+<ds:datastoreItem xmlns:ds="http://schemas.openxmlformats.org/officeDocument/2006/customXml" ds:itemID="{23A69271-F7CD-499A-807F-8767D5900B65}">
   <ds:schemaRefs>
     <ds:schemaRef ds:uri="http://schemas.openxmlformats.org/officeDocument/2006/bibliography"/>
   </ds:schemaRefs>

</xml_diff>

<commit_message>
Lesson 3.18 – Manipulating STATE
</commit_message>
<xml_diff>
--- a/myNotesAboutReact.docx
+++ b/myNotesAboutReact.docx
@@ -2937,9 +2937,75 @@
         <w:spacing w:after="0" w:line="240" w:lineRule="auto"/>
         <w:ind w:firstLine="360"/>
         <w:jc w:val="center"/>
+        <w:rPr>
+          <w:b/>
+          <w:bCs/>
+        </w:rPr>
+      </w:pPr>
+      <w:r>
+        <w:rPr>
+          <w:b/>
+          <w:bCs/>
+        </w:rPr>
+        <w:lastRenderedPageBreak/>
+        <w:t>Lesson 3.18 – Manipulating STATE</w:t>
+      </w:r>
+    </w:p>
+    <w:p>
+      <w:pPr>
+        <w:spacing w:after="0" w:line="240" w:lineRule="auto"/>
+        <w:ind w:firstLine="360"/>
+        <w:jc w:val="center"/>
       </w:pPr>
       <w:bookmarkStart w:id="3" w:name="_GoBack"/>
+      <w:r>
+        <w:rPr>
+          <w:noProof/>
+        </w:rPr>
+        <w:drawing>
+          <wp:inline distT="0" distB="0" distL="0" distR="0" wp14:anchorId="11060B40" wp14:editId="21DD20C0">
+            <wp:extent cx="7029450" cy="5458460"/>
+            <wp:effectExtent l="0" t="0" r="0" b="8890"/>
+            <wp:docPr id="22" name="Рисунок 22"/>
+            <wp:cNvGraphicFramePr>
+              <a:graphicFrameLocks xmlns:a="http://schemas.openxmlformats.org/drawingml/2006/main" noChangeAspect="1"/>
+            </wp:cNvGraphicFramePr>
+            <a:graphic xmlns:a="http://schemas.openxmlformats.org/drawingml/2006/main">
+              <a:graphicData uri="http://schemas.openxmlformats.org/drawingml/2006/picture">
+                <pic:pic xmlns:pic="http://schemas.openxmlformats.org/drawingml/2006/picture">
+                  <pic:nvPicPr>
+                    <pic:cNvPr id="1" name=""/>
+                    <pic:cNvPicPr/>
+                  </pic:nvPicPr>
+                  <pic:blipFill>
+                    <a:blip r:embed="rId23"/>
+                    <a:stretch>
+                      <a:fillRect/>
+                    </a:stretch>
+                  </pic:blipFill>
+                  <pic:spPr>
+                    <a:xfrm>
+                      <a:off x="0" y="0"/>
+                      <a:ext cx="7029450" cy="5458460"/>
+                    </a:xfrm>
+                    <a:prstGeom prst="rect">
+                      <a:avLst/>
+                    </a:prstGeom>
+                  </pic:spPr>
+                </pic:pic>
+              </a:graphicData>
+            </a:graphic>
+          </wp:inline>
+        </w:drawing>
+      </w:r>
       <w:bookmarkEnd w:id="3"/>
+    </w:p>
+    <w:p>
+      <w:pPr>
+        <w:spacing w:after="0" w:line="240" w:lineRule="auto"/>
+        <w:ind w:firstLine="360"/>
+        <w:jc w:val="center"/>
+      </w:pPr>
     </w:p>
     <w:p>
       <w:pPr>
@@ -3912,7 +3978,7 @@
 </file>
 
 <file path=customXml/itemProps1.xml><?xml version="1.0" encoding="utf-8"?>
-<ds:datastoreItem xmlns:ds="http://schemas.openxmlformats.org/officeDocument/2006/customXml" ds:itemID="{23A69271-F7CD-499A-807F-8767D5900B65}">
+<ds:datastoreItem xmlns:ds="http://schemas.openxmlformats.org/officeDocument/2006/customXml" ds:itemID="{56202475-C09F-4764-AAD0-10B6271B75E4}">
   <ds:schemaRefs>
     <ds:schemaRef ds:uri="http://schemas.openxmlformats.org/officeDocument/2006/bibliography"/>
   </ds:schemaRefs>

</xml_diff>